<commit_message>
changes to the report
</commit_message>
<xml_diff>
--- a/Project_Report.docx
+++ b/Project_Report.docx
@@ -1,6 +1,6 @@
 
 <file path=word/document.xml><?xml version="1.0" encoding="utf-8"?>
-<w:document xmlns:wpc="http://schemas.microsoft.com/office/word/2010/wordprocessingCanvas" xmlns:cx="http://schemas.microsoft.com/office/drawing/2014/chartex" xmlns:cx1="http://schemas.microsoft.com/office/drawing/2015/9/8/chartex" xmlns:cx2="http://schemas.microsoft.com/office/drawing/2015/10/21/chartex" xmlns:cx3="http://schemas.microsoft.com/office/drawing/2016/5/9/chartex" xmlns:cx4="http://schemas.microsoft.com/office/drawing/2016/5/10/chartex" xmlns:cx5="http://schemas.microsoft.com/office/drawing/2016/5/11/chartex" xmlns:cx6="http://schemas.microsoft.com/office/drawing/2016/5/12/chartex" xmlns:cx7="http://schemas.microsoft.com/office/drawing/2016/5/13/chartex" xmlns:cx8="http://schemas.microsoft.com/office/drawing/2016/5/14/chartex" xmlns:mc="http://schemas.openxmlformats.org/markup-compatibility/2006" xmlns:aink="http://schemas.microsoft.com/office/drawing/2016/ink" xmlns:am3d="http://schemas.microsoft.com/office/drawing/2017/model3d" xmlns:o="urn:schemas-microsoft-com:office:office" xmlns:oel="http://schemas.microsoft.com/office/2019/extlst" xmlns:r="http://schemas.openxmlformats.org/officeDocument/2006/relationships" xmlns:m="http://schemas.openxmlformats.org/officeDocument/2006/math" xmlns:v="urn:schemas-microsoft-com:vml" xmlns:wp14="http://schemas.microsoft.com/office/word/2010/wordprocessingDrawing" xmlns:wp="http://schemas.openxmlformats.org/drawingml/2006/wordprocessingDrawing" xmlns:w10="urn:schemas-microsoft-com:office:word" xmlns:w="http://schemas.openxmlformats.org/wordprocessingml/2006/main" xmlns:w14="http://schemas.microsoft.com/office/word/2010/wordml" xmlns:w15="http://schemas.microsoft.com/office/word/2012/wordml" xmlns:w16cex="http://schemas.microsoft.com/office/word/2018/wordml/cex" xmlns:w16cid="http://schemas.microsoft.com/office/word/2016/wordml/cid" xmlns:w16="http://schemas.microsoft.com/office/word/2018/wordml" xmlns:w16sdtdh="http://schemas.microsoft.com/office/word/2020/wordml/sdtdatahash" xmlns:w16se="http://schemas.microsoft.com/office/word/2015/wordml/symex" xmlns:wpg="http://schemas.microsoft.com/office/word/2010/wordprocessingGroup" xmlns:wpi="http://schemas.microsoft.com/office/word/2010/wordprocessingInk" xmlns:wne="http://schemas.microsoft.com/office/word/2006/wordml" xmlns:wps="http://schemas.microsoft.com/office/word/2010/wordprocessingShape" mc:Ignorable="w14 w15 w16se w16cid w16 w16cex w16sdtdh wp14">
+<w:document xmlns:wpc="http://schemas.microsoft.com/office/word/2010/wordprocessingCanvas" xmlns:cx="http://schemas.microsoft.com/office/drawing/2014/chartex" xmlns:cx1="http://schemas.microsoft.com/office/drawing/2015/9/8/chartex" xmlns:cx2="http://schemas.microsoft.com/office/drawing/2015/10/21/chartex" xmlns:cx3="http://schemas.microsoft.com/office/drawing/2016/5/9/chartex" xmlns:cx4="http://schemas.microsoft.com/office/drawing/2016/5/10/chartex" xmlns:cx5="http://schemas.microsoft.com/office/drawing/2016/5/11/chartex" xmlns:cx6="http://schemas.microsoft.com/office/drawing/2016/5/12/chartex" xmlns:cx7="http://schemas.microsoft.com/office/drawing/2016/5/13/chartex" xmlns:cx8="http://schemas.microsoft.com/office/drawing/2016/5/14/chartex" xmlns:mc="http://schemas.openxmlformats.org/markup-compatibility/2006" xmlns:aink="http://schemas.microsoft.com/office/drawing/2016/ink" xmlns:am3d="http://schemas.microsoft.com/office/drawing/2017/model3d" xmlns:o="urn:schemas-microsoft-com:office:office" xmlns:oel="http://schemas.microsoft.com/office/2019/extlst" xmlns:r="http://schemas.openxmlformats.org/officeDocument/2006/relationships" xmlns:m="http://schemas.openxmlformats.org/officeDocument/2006/math" xmlns:v="urn:schemas-microsoft-com:vml" xmlns:wp14="http://schemas.microsoft.com/office/word/2010/wordprocessingDrawing" xmlns:wp="http://schemas.openxmlformats.org/drawingml/2006/wordprocessingDrawing" xmlns:w10="urn:schemas-microsoft-com:office:word" xmlns:w="http://schemas.openxmlformats.org/wordprocessingml/2006/main" xmlns:w14="http://schemas.microsoft.com/office/word/2010/wordml" xmlns:w15="http://schemas.microsoft.com/office/word/2012/wordml" xmlns:w16cex="http://schemas.microsoft.com/office/word/2018/wordml/cex" xmlns:w16cid="http://schemas.microsoft.com/office/word/2016/wordml/cid" xmlns:w16="http://schemas.microsoft.com/office/word/2018/wordml" xmlns:w16du="http://schemas.microsoft.com/office/word/2023/wordml/word16du" xmlns:w16sdtdh="http://schemas.microsoft.com/office/word/2020/wordml/sdtdatahash" xmlns:w16se="http://schemas.microsoft.com/office/word/2015/wordml/symex" xmlns:wpg="http://schemas.microsoft.com/office/word/2010/wordprocessingGroup" xmlns:wpi="http://schemas.microsoft.com/office/word/2010/wordprocessingInk" xmlns:wne="http://schemas.microsoft.com/office/word/2006/wordml" xmlns:wps="http://schemas.microsoft.com/office/word/2010/wordprocessingShape" mc:Ignorable="w14 w15 w16se w16cid w16 w16cex w16sdtdh wp14">
   <w:body>
     <w:p>
       <w:pPr>
@@ -183,10 +183,10 @@
           <w:noProof/>
         </w:rPr>
         <w:drawing>
-          <wp:inline distT="0" distB="0" distL="0" distR="0" wp14:anchorId="0CD9EF2B" wp14:editId="0CAB3B7F">
-            <wp:extent cx="5638800" cy="2123361"/>
-            <wp:effectExtent l="0" t="0" r="0" b="0"/>
-            <wp:docPr id="1" name="Picture 1"/>
+          <wp:inline distT="0" distB="0" distL="0" distR="0" wp14:anchorId="63847B86" wp14:editId="1F5AA8DE">
+            <wp:extent cx="5935345" cy="4140200"/>
+            <wp:effectExtent l="0" t="0" r="8255" b="0"/>
+            <wp:docPr id="327983179" name="Picture 1"/>
             <wp:cNvGraphicFramePr>
               <a:graphicFrameLocks xmlns:a="http://schemas.openxmlformats.org/drawingml/2006/main" noChangeAspect="1"/>
             </wp:cNvGraphicFramePr>
@@ -200,7 +200,7 @@
                     </pic:cNvPicPr>
                   </pic:nvPicPr>
                   <pic:blipFill>
-                    <a:blip r:embed="rId5">
+                    <a:blip r:embed="rId6" cstate="print">
                       <a:extLst>
                         <a:ext uri="{28A0092B-C50C-407E-A947-70E740481C1C}">
                           <a14:useLocalDpi xmlns:a14="http://schemas.microsoft.com/office/drawing/2010/main" val="0"/>
@@ -215,7 +215,7 @@
                   <pic:spPr bwMode="auto">
                     <a:xfrm>
                       <a:off x="0" y="0"/>
-                      <a:ext cx="5653824" cy="2129018"/>
+                      <a:ext cx="5935345" cy="4140200"/>
                     </a:xfrm>
                     <a:prstGeom prst="rect">
                       <a:avLst/>
@@ -503,6 +503,7 @@
           <w:sz w:val="24"/>
           <w:szCs w:val="24"/>
         </w:rPr>
+        <w:lastRenderedPageBreak/>
         <w:t>It contains four functionalities: register, unregister, send message, get history.</w:t>
       </w:r>
     </w:p>
@@ -626,7 +627,6 @@
         <w:pStyle w:val="Heading2"/>
       </w:pPr>
       <w:r>
-        <w:lastRenderedPageBreak/>
         <w:t>Client Functionality</w:t>
       </w:r>
     </w:p>
@@ -713,6 +713,7 @@
       <w:pPr>
         <w:pStyle w:val="Heading1"/>
         <w:rPr>
+          <w:rStyle w:val="Hyperlink"/>
           <w:sz w:val="24"/>
           <w:szCs w:val="24"/>
         </w:rPr>
@@ -726,19 +727,36 @@
     </w:p>
     <w:p>
       <w:pPr>
-        <w:rPr>
-          <w:sz w:val="24"/>
-          <w:szCs w:val="24"/>
-        </w:rPr>
-      </w:pPr>
-      <w:hyperlink r:id="rId6" w:history="1">
+        <w:jc w:val="both"/>
+        <w:rPr>
+          <w:sz w:val="24"/>
+          <w:szCs w:val="24"/>
+        </w:rPr>
+      </w:pPr>
+      <w:hyperlink r:id="rId7" w:history="1">
         <w:r>
           <w:rPr>
             <w:rStyle w:val="Hyperlink"/>
             <w:sz w:val="24"/>
             <w:szCs w:val="24"/>
           </w:rPr>
-          <w:t>https://github.com/farahmmajdalani/IDS_Lab2_RMI</w:t>
+          <w:t>https://github.com/AbbasLB/IDS_Ga</w:t>
+        </w:r>
+        <w:r>
+          <w:rPr>
+            <w:rStyle w:val="Hyperlink"/>
+            <w:sz w:val="24"/>
+            <w:szCs w:val="24"/>
+          </w:rPr>
+          <w:t>m</w:t>
+        </w:r>
+        <w:r>
+          <w:rPr>
+            <w:rStyle w:val="Hyperlink"/>
+            <w:sz w:val="24"/>
+            <w:szCs w:val="24"/>
+          </w:rPr>
+          <w:t>e_Project</w:t>
         </w:r>
       </w:hyperlink>
     </w:p>
@@ -772,17 +790,36 @@
           <w:sz w:val="24"/>
           <w:szCs w:val="24"/>
         </w:rPr>
-        <w:t xml:space="preserve">To compile the code, run this in the Code </w:t>
-      </w:r>
-      <w:proofErr w:type="gramStart"/>
-      <w:r>
-        <w:rPr>
-          <w:sz w:val="24"/>
-          <w:szCs w:val="24"/>
-        </w:rPr>
-        <w:t>directory</w:t>
-      </w:r>
-      <w:proofErr w:type="gramEnd"/>
+        <w:t>If “</w:t>
+      </w:r>
+      <w:r>
+        <w:rPr>
+          <w:sz w:val="24"/>
+          <w:szCs w:val="24"/>
+        </w:rPr>
+        <w:t>gnome-terminal</w:t>
+      </w:r>
+      <w:r>
+        <w:rPr>
+          <w:sz w:val="24"/>
+          <w:szCs w:val="24"/>
+        </w:rPr>
+        <w:t>” is installed, run the following script</w:t>
+      </w:r>
+      <w:r>
+        <w:rPr>
+          <w:sz w:val="24"/>
+          <w:szCs w:val="24"/>
+        </w:rPr>
+        <w:t>, it will compile the code, run all nodes, and start 3 player clients</w:t>
+      </w:r>
+      <w:r>
+        <w:rPr>
+          <w:sz w:val="24"/>
+          <w:szCs w:val="24"/>
+        </w:rPr>
+        <w:t xml:space="preserve">: </w:t>
+      </w:r>
     </w:p>
     <w:p>
       <w:pPr>
@@ -802,42 +839,32 @@
           <w:sz w:val="21"/>
           <w:szCs w:val="21"/>
         </w:rPr>
-        <w:t xml:space="preserve"> </w:t>
-      </w:r>
-      <w:r>
-        <w:rPr>
-          <w:rFonts w:ascii="Courier New" w:eastAsia="Times New Roman" w:hAnsi="Courier New" w:cs="Courier New"/>
-          <w:color w:val="D4D4D4"/>
-          <w:sz w:val="21"/>
-          <w:szCs w:val="21"/>
-        </w:rPr>
-        <w:t>make</w:t>
-      </w:r>
-    </w:p>
-    <w:p>
-      <w:pPr>
-        <w:rPr>
-          <w:sz w:val="24"/>
-          <w:szCs w:val="24"/>
-        </w:rPr>
-      </w:pPr>
-      <w:r>
-        <w:rPr>
-          <w:sz w:val="24"/>
-          <w:szCs w:val="24"/>
-        </w:rPr>
-        <w:br/>
-        <w:t xml:space="preserve">Move to the classes </w:t>
-      </w:r>
-      <w:proofErr w:type="gramStart"/>
-      <w:r>
-        <w:rPr>
-          <w:sz w:val="24"/>
-          <w:szCs w:val="24"/>
-        </w:rPr>
-        <w:t>directory</w:t>
-      </w:r>
-      <w:proofErr w:type="gramEnd"/>
+        <w:t>./</w:t>
+      </w:r>
+      <w:r>
+        <w:rPr>
+          <w:rFonts w:ascii="Courier New" w:eastAsia="Times New Roman" w:hAnsi="Courier New" w:cs="Courier New"/>
+          <w:color w:val="D4D4D4"/>
+          <w:sz w:val="21"/>
+          <w:szCs w:val="21"/>
+        </w:rPr>
+        <w:t>run_game.sh matrixSize splitSize</w:t>
+      </w:r>
+    </w:p>
+    <w:p>
+      <w:pPr>
+        <w:rPr>
+          <w:sz w:val="24"/>
+          <w:szCs w:val="24"/>
+        </w:rPr>
+      </w:pPr>
+      <w:r>
+        <w:rPr>
+          <w:sz w:val="24"/>
+          <w:szCs w:val="24"/>
+        </w:rPr>
+        <w:t>For Example, the following command will create a 20x20 map managed by 4 nodes (2x2 nodes):</w:t>
+      </w:r>
     </w:p>
     <w:p>
       <w:pPr>
@@ -857,45 +884,67 @@
           <w:sz w:val="21"/>
           <w:szCs w:val="21"/>
         </w:rPr>
-        <w:t xml:space="preserve"> cd classes</w:t>
-      </w:r>
-    </w:p>
-    <w:p>
-      <w:pPr>
-        <w:rPr>
-          <w:sz w:val="24"/>
-          <w:szCs w:val="24"/>
-        </w:rPr>
-      </w:pPr>
-      <w:r>
-        <w:rPr>
-          <w:sz w:val="24"/>
-          <w:szCs w:val="24"/>
-        </w:rPr>
-        <w:br/>
-      </w:r>
-      <w:r>
-        <w:rPr>
-          <w:sz w:val="24"/>
-          <w:szCs w:val="24"/>
-        </w:rPr>
-        <w:t xml:space="preserve">Run the </w:t>
-      </w:r>
-      <w:proofErr w:type="gramStart"/>
-      <w:r>
-        <w:rPr>
-          <w:sz w:val="24"/>
-          <w:szCs w:val="24"/>
-        </w:rPr>
-        <w:t>rmiregistry</w:t>
-      </w:r>
-      <w:proofErr w:type="gramEnd"/>
-      <w:r>
-        <w:rPr>
-          <w:sz w:val="24"/>
-          <w:szCs w:val="24"/>
-        </w:rPr>
-        <w:t xml:space="preserve"> </w:t>
+        <w:t xml:space="preserve">ex: </w:t>
+      </w:r>
+      <w:r>
+        <w:rPr>
+          <w:rFonts w:ascii="Courier New" w:eastAsia="Times New Roman" w:hAnsi="Courier New" w:cs="Courier New"/>
+          <w:color w:val="D4D4D4"/>
+          <w:sz w:val="21"/>
+          <w:szCs w:val="21"/>
+        </w:rPr>
+        <w:t>./</w:t>
+      </w:r>
+      <w:r>
+        <w:rPr>
+          <w:rFonts w:ascii="Courier New" w:eastAsia="Times New Roman" w:hAnsi="Courier New" w:cs="Courier New"/>
+          <w:color w:val="D4D4D4"/>
+          <w:sz w:val="21"/>
+          <w:szCs w:val="21"/>
+        </w:rPr>
+        <w:t xml:space="preserve">run_game.sh </w:t>
+      </w:r>
+      <w:r>
+        <w:rPr>
+          <w:rFonts w:ascii="Courier New" w:eastAsia="Times New Roman" w:hAnsi="Courier New" w:cs="Courier New"/>
+          <w:color w:val="D4D4D4"/>
+          <w:sz w:val="21"/>
+          <w:szCs w:val="21"/>
+        </w:rPr>
+        <w:t>20 2</w:t>
+      </w:r>
+    </w:p>
+    <w:p>
+      <w:pPr>
+        <w:pBdr>
+          <w:bottom w:val="single" w:sz="6" w:space="1" w:color="auto"/>
+        </w:pBdr>
+        <w:rPr>
+          <w:sz w:val="24"/>
+          <w:szCs w:val="24"/>
+        </w:rPr>
+      </w:pPr>
+    </w:p>
+    <w:p>
+      <w:pPr>
+        <w:rPr>
+          <w:sz w:val="24"/>
+          <w:szCs w:val="24"/>
+        </w:rPr>
+      </w:pPr>
+      <w:r>
+        <w:rPr>
+          <w:sz w:val="24"/>
+          <w:szCs w:val="24"/>
+        </w:rPr>
+        <w:t xml:space="preserve">Compile the code </w:t>
+      </w:r>
+      <w:r>
+        <w:rPr>
+          <w:sz w:val="24"/>
+          <w:szCs w:val="24"/>
+        </w:rPr>
+        <w:t>and create the jar files by running the ant command:</w:t>
       </w:r>
     </w:p>
     <w:p>
@@ -916,45 +965,29 @@
           <w:sz w:val="21"/>
           <w:szCs w:val="21"/>
         </w:rPr>
-        <w:t xml:space="preserve"> rmiregistry &amp;</w:t>
-      </w:r>
-    </w:p>
-    <w:p>
-      <w:pPr>
-        <w:rPr>
-          <w:sz w:val="24"/>
-          <w:szCs w:val="24"/>
-        </w:rPr>
-      </w:pPr>
-      <w:r>
-        <w:rPr>
-          <w:sz w:val="24"/>
-          <w:szCs w:val="24"/>
-        </w:rPr>
-        <w:br/>
-      </w:r>
-      <w:r>
-        <w:rPr>
-          <w:sz w:val="24"/>
-          <w:szCs w:val="24"/>
-        </w:rPr>
-        <w:t xml:space="preserve">Run the </w:t>
-      </w:r>
-      <w:proofErr w:type="gramStart"/>
-      <w:r>
-        <w:rPr>
-          <w:sz w:val="24"/>
-          <w:szCs w:val="24"/>
-        </w:rPr>
-        <w:t>server</w:t>
-      </w:r>
-      <w:proofErr w:type="gramEnd"/>
-      <w:r>
-        <w:rPr>
-          <w:sz w:val="24"/>
-          <w:szCs w:val="24"/>
-        </w:rPr>
-        <w:t xml:space="preserve"> </w:t>
+        <w:t xml:space="preserve"> ant</w:t>
+      </w:r>
+    </w:p>
+    <w:p>
+      <w:pPr>
+        <w:rPr>
+          <w:sz w:val="24"/>
+          <w:szCs w:val="24"/>
+        </w:rPr>
+      </w:pPr>
+      <w:r>
+        <w:rPr>
+          <w:sz w:val="24"/>
+          <w:szCs w:val="24"/>
+        </w:rPr>
+        <w:t>Run the rmiregistry</w:t>
+      </w:r>
+      <w:r>
+        <w:rPr>
+          <w:sz w:val="24"/>
+          <w:szCs w:val="24"/>
+        </w:rPr>
+        <w:t xml:space="preserve"> using the provided script:</w:t>
       </w:r>
     </w:p>
     <w:p>
@@ -984,7 +1017,16 @@
           <w:sz w:val="21"/>
           <w:szCs w:val="21"/>
         </w:rPr>
-        <w:t>java ChatServer</w:t>
+        <w:t>./</w:t>
+      </w:r>
+      <w:r>
+        <w:rPr>
+          <w:rFonts w:ascii="Courier New" w:eastAsia="Times New Roman" w:hAnsi="Courier New" w:cs="Courier New"/>
+          <w:color w:val="D4D4D4"/>
+          <w:sz w:val="21"/>
+          <w:szCs w:val="21"/>
+        </w:rPr>
+        <w:t>start-rmi.sh</w:t>
       </w:r>
     </w:p>
     <w:p>
@@ -1006,23 +1048,14 @@
           <w:sz w:val="24"/>
           <w:szCs w:val="24"/>
         </w:rPr>
-        <w:t xml:space="preserve">Run the </w:t>
-      </w:r>
-      <w:proofErr w:type="gramStart"/>
-      <w:r>
-        <w:rPr>
-          <w:sz w:val="24"/>
-          <w:szCs w:val="24"/>
-        </w:rPr>
-        <w:t>client</w:t>
-      </w:r>
-      <w:proofErr w:type="gramEnd"/>
-      <w:r>
-        <w:rPr>
-          <w:sz w:val="24"/>
-          <w:szCs w:val="24"/>
-        </w:rPr>
-        <w:t xml:space="preserve"> </w:t>
+        <w:t>Run the</w:t>
+      </w:r>
+      <w:r>
+        <w:rPr>
+          <w:sz w:val="24"/>
+          <w:szCs w:val="24"/>
+        </w:rPr>
+        <w:t xml:space="preserve"> Entry Node with the preferred parameters:</w:t>
       </w:r>
     </w:p>
     <w:p>
@@ -1052,7 +1085,238 @@
           <w:sz w:val="21"/>
           <w:szCs w:val="21"/>
         </w:rPr>
-        <w:t>java ChatClient localhost</w:t>
+        <w:t>java -jar dist/EntryNodeServer.jar</w:t>
+      </w:r>
+      <w:r>
+        <w:rPr>
+          <w:rFonts w:ascii="Courier New" w:eastAsia="Times New Roman" w:hAnsi="Courier New" w:cs="Courier New"/>
+          <w:color w:val="D4D4D4"/>
+          <w:sz w:val="21"/>
+          <w:szCs w:val="21"/>
+        </w:rPr>
+        <w:t xml:space="preserve"> matrixSize splitSize</w:t>
+      </w:r>
+    </w:p>
+    <w:p>
+      <w:pPr>
+        <w:rPr>
+          <w:sz w:val="24"/>
+          <w:szCs w:val="24"/>
+        </w:rPr>
+      </w:pPr>
+      <w:r>
+        <w:rPr>
+          <w:sz w:val="24"/>
+          <w:szCs w:val="24"/>
+        </w:rPr>
+        <w:lastRenderedPageBreak/>
+        <w:t>For Example, the following command will create a</w:t>
+      </w:r>
+      <w:r>
+        <w:rPr>
+          <w:sz w:val="24"/>
+          <w:szCs w:val="24"/>
+        </w:rPr>
+        <w:t>n entry node that handles</w:t>
+      </w:r>
+      <w:r>
+        <w:rPr>
+          <w:sz w:val="24"/>
+          <w:szCs w:val="24"/>
+        </w:rPr>
+        <w:t xml:space="preserve"> 20x20 map managed by 4 nodes (2x2 nodes):</w:t>
+      </w:r>
+    </w:p>
+    <w:p>
+      <w:pPr>
+        <w:shd w:val="clear" w:color="auto" w:fill="1E1E1E"/>
+        <w:spacing w:after="0" w:line="285" w:lineRule="atLeast"/>
+        <w:rPr>
+          <w:rFonts w:ascii="Courier New" w:eastAsia="Times New Roman" w:hAnsi="Courier New" w:cs="Courier New"/>
+          <w:color w:val="D4D4D4"/>
+          <w:sz w:val="21"/>
+          <w:szCs w:val="21"/>
+        </w:rPr>
+      </w:pPr>
+      <w:r>
+        <w:rPr>
+          <w:rFonts w:ascii="Courier New" w:eastAsia="Times New Roman" w:hAnsi="Courier New" w:cs="Courier New"/>
+          <w:color w:val="D4D4D4"/>
+          <w:sz w:val="21"/>
+          <w:szCs w:val="21"/>
+        </w:rPr>
+        <w:t xml:space="preserve"> </w:t>
+      </w:r>
+      <w:r>
+        <w:rPr>
+          <w:rFonts w:ascii="Courier New" w:eastAsia="Times New Roman" w:hAnsi="Courier New" w:cs="Courier New"/>
+          <w:color w:val="D4D4D4"/>
+          <w:sz w:val="21"/>
+          <w:szCs w:val="21"/>
+        </w:rPr>
+        <w:t>java -jar dist/EntryNodeServer.jar</w:t>
+      </w:r>
+      <w:r>
+        <w:rPr>
+          <w:rFonts w:ascii="Courier New" w:eastAsia="Times New Roman" w:hAnsi="Courier New" w:cs="Courier New"/>
+          <w:color w:val="D4D4D4"/>
+          <w:sz w:val="21"/>
+          <w:szCs w:val="21"/>
+        </w:rPr>
+        <w:t xml:space="preserve"> </w:t>
+      </w:r>
+      <w:r>
+        <w:rPr>
+          <w:rFonts w:ascii="Courier New" w:eastAsia="Times New Roman" w:hAnsi="Courier New" w:cs="Courier New"/>
+          <w:color w:val="D4D4D4"/>
+          <w:sz w:val="21"/>
+          <w:szCs w:val="21"/>
+        </w:rPr>
+        <w:t>20</w:t>
+      </w:r>
+      <w:r>
+        <w:rPr>
+          <w:rFonts w:ascii="Courier New" w:eastAsia="Times New Roman" w:hAnsi="Courier New" w:cs="Courier New"/>
+          <w:color w:val="D4D4D4"/>
+          <w:sz w:val="21"/>
+          <w:szCs w:val="21"/>
+        </w:rPr>
+        <w:t xml:space="preserve"> </w:t>
+      </w:r>
+      <w:r>
+        <w:rPr>
+          <w:rFonts w:ascii="Courier New" w:eastAsia="Times New Roman" w:hAnsi="Courier New" w:cs="Courier New"/>
+          <w:color w:val="D4D4D4"/>
+          <w:sz w:val="21"/>
+          <w:szCs w:val="21"/>
+        </w:rPr>
+        <w:t>2</w:t>
+      </w:r>
+    </w:p>
+    <w:p>
+      <w:pPr>
+        <w:rPr>
+          <w:sz w:val="24"/>
+          <w:szCs w:val="24"/>
+        </w:rPr>
+      </w:pPr>
+      <w:r>
+        <w:rPr>
+          <w:sz w:val="24"/>
+          <w:szCs w:val="24"/>
+        </w:rPr>
+        <w:t>Start Zone nodes depending on the splitSize set, you need splitSize*splitSize nodes:</w:t>
+      </w:r>
+    </w:p>
+    <w:p>
+      <w:pPr>
+        <w:shd w:val="clear" w:color="auto" w:fill="1E1E1E"/>
+        <w:spacing w:after="0" w:line="285" w:lineRule="atLeast"/>
+        <w:rPr>
+          <w:sz w:val="24"/>
+          <w:szCs w:val="24"/>
+        </w:rPr>
+      </w:pPr>
+      <w:r>
+        <w:rPr>
+          <w:rFonts w:ascii="Courier New" w:eastAsia="Times New Roman" w:hAnsi="Courier New" w:cs="Courier New"/>
+          <w:color w:val="D4D4D4"/>
+          <w:sz w:val="21"/>
+          <w:szCs w:val="21"/>
+        </w:rPr>
+        <w:t xml:space="preserve"> </w:t>
+      </w:r>
+      <w:r>
+        <w:rPr>
+          <w:rFonts w:ascii="Courier New" w:eastAsia="Times New Roman" w:hAnsi="Courier New" w:cs="Courier New"/>
+          <w:color w:val="D4D4D4"/>
+          <w:sz w:val="21"/>
+          <w:szCs w:val="21"/>
+        </w:rPr>
+        <w:t>java -jar dist/ZoneNodeServer.jar localhost</w:t>
+      </w:r>
+    </w:p>
+    <w:p>
+      <w:pPr>
+        <w:rPr>
+          <w:sz w:val="24"/>
+          <w:szCs w:val="24"/>
+        </w:rPr>
+      </w:pPr>
+      <w:r>
+        <w:rPr>
+          <w:sz w:val="24"/>
+          <w:szCs w:val="24"/>
+        </w:rPr>
+        <w:br/>
+      </w:r>
+      <w:r>
+        <w:rPr>
+          <w:sz w:val="24"/>
+          <w:szCs w:val="24"/>
+        </w:rPr>
+        <w:t xml:space="preserve">Run </w:t>
+      </w:r>
+      <w:r>
+        <w:rPr>
+          <w:sz w:val="24"/>
+          <w:szCs w:val="24"/>
+        </w:rPr>
+        <w:t>a player client:</w:t>
+      </w:r>
+      <w:r>
+        <w:rPr>
+          <w:sz w:val="24"/>
+          <w:szCs w:val="24"/>
+        </w:rPr>
+        <w:t xml:space="preserve"> </w:t>
+      </w:r>
+    </w:p>
+    <w:p>
+      <w:pPr>
+        <w:shd w:val="clear" w:color="auto" w:fill="1E1E1E"/>
+        <w:spacing w:after="0" w:line="285" w:lineRule="atLeast"/>
+        <w:rPr>
+          <w:rFonts w:ascii="Courier New" w:eastAsia="Times New Roman" w:hAnsi="Courier New" w:cs="Courier New"/>
+          <w:color w:val="D4D4D4"/>
+          <w:sz w:val="21"/>
+          <w:szCs w:val="21"/>
+        </w:rPr>
+      </w:pPr>
+      <w:r>
+        <w:rPr>
+          <w:rFonts w:ascii="Courier New" w:eastAsia="Times New Roman" w:hAnsi="Courier New" w:cs="Courier New"/>
+          <w:color w:val="D4D4D4"/>
+          <w:sz w:val="21"/>
+          <w:szCs w:val="21"/>
+        </w:rPr>
+        <w:t xml:space="preserve"> </w:t>
+      </w:r>
+      <w:r>
+        <w:rPr>
+          <w:rFonts w:ascii="Courier New" w:eastAsia="Times New Roman" w:hAnsi="Courier New" w:cs="Courier New"/>
+          <w:color w:val="D4D4D4"/>
+          <w:sz w:val="21"/>
+          <w:szCs w:val="21"/>
+        </w:rPr>
+        <w:t>java -jar dist/PlayerClient.jar localhost</w:t>
+      </w:r>
+    </w:p>
+    <w:p>
+      <w:pPr>
+        <w:rPr>
+          <w:rFonts w:ascii="Courier New" w:eastAsia="Times New Roman" w:hAnsi="Courier New" w:cs="Courier New"/>
+          <w:color w:val="D4D4D4"/>
+          <w:sz w:val="21"/>
+          <w:szCs w:val="21"/>
+        </w:rPr>
+      </w:pPr>
+      <w:r>
+        <w:rPr>
+          <w:sz w:val="24"/>
+          <w:szCs w:val="24"/>
+        </w:rPr>
+        <w:br/>
       </w:r>
     </w:p>
     <w:p>
@@ -1143,10 +1407,8 @@
           <w:numId w:val="7"/>
         </w:numPr>
         <w:rPr>
-          <w:rFonts w:ascii="Courier New" w:eastAsia="Times New Roman" w:hAnsi="Courier New" w:cs="Courier New"/>
-          <w:color w:val="D4D4D4"/>
-          <w:sz w:val="21"/>
-          <w:szCs w:val="21"/>
+          <w:sz w:val="24"/>
+          <w:szCs w:val="24"/>
         </w:rPr>
       </w:pPr>
       <w:r>
@@ -1169,6 +1431,130 @@
           <w:szCs w:val="24"/>
         </w:rPr>
         <w:t xml:space="preserve"> </w:t>
+      </w:r>
+    </w:p>
+    <w:p>
+      <w:pPr>
+        <w:rPr>
+          <w:sz w:val="24"/>
+          <w:szCs w:val="24"/>
+        </w:rPr>
+      </w:pPr>
+      <w:r>
+        <w:rPr>
+          <w:sz w:val="24"/>
+          <w:szCs w:val="24"/>
+        </w:rPr>
+        <w:br w:type="page"/>
+      </w:r>
+    </w:p>
+    <w:p>
+      <w:pPr>
+        <w:pStyle w:val="Heading2"/>
+      </w:pPr>
+      <w:r>
+        <w:lastRenderedPageBreak/>
+        <w:t>To Include:</w:t>
+      </w:r>
+    </w:p>
+    <w:p>
+      <w:pPr>
+        <w:pStyle w:val="ListParagraph"/>
+        <w:numPr>
+          <w:ilvl w:val="0"/>
+          <w:numId w:val="4"/>
+        </w:numPr>
+      </w:pPr>
+      <w:r>
+        <w:t xml:space="preserve">Unique Identifier </w:t>
+      </w:r>
+    </w:p>
+    <w:p>
+      <w:pPr>
+        <w:pStyle w:val="ListParagraph"/>
+        <w:numPr>
+          <w:ilvl w:val="0"/>
+          <w:numId w:val="4"/>
+        </w:numPr>
+      </w:pPr>
+      <w:r>
+        <w:t xml:space="preserve">How to build </w:t>
+      </w:r>
+    </w:p>
+    <w:p>
+      <w:pPr>
+        <w:pStyle w:val="ListParagraph"/>
+        <w:numPr>
+          <w:ilvl w:val="0"/>
+          <w:numId w:val="4"/>
+        </w:numPr>
+      </w:pPr>
+      <w:r>
+        <w:rPr>
+          <w:rFonts w:ascii="Segoe UI" w:hAnsi="Segoe UI" w:cs="Segoe UI"/>
+          <w:color w:val="232629"/>
+          <w:sz w:val="23"/>
+          <w:szCs w:val="23"/>
+          <w:shd w:val="clear" w:color="auto" w:fill="FFFFFF"/>
+        </w:rPr>
+        <w:t>Terminal that supports ansi escape codes to run the game</w:t>
+      </w:r>
+    </w:p>
+    <w:p>
+      <w:pPr>
+        <w:pStyle w:val="ListParagraph"/>
+        <w:numPr>
+          <w:ilvl w:val="0"/>
+          <w:numId w:val="4"/>
+        </w:numPr>
+      </w:pPr>
+      <w:r>
+        <w:rPr>
+          <w:rFonts w:ascii="Segoe UI" w:hAnsi="Segoe UI" w:cs="Segoe UI"/>
+          <w:color w:val="232629"/>
+          <w:sz w:val="23"/>
+          <w:szCs w:val="23"/>
+          <w:shd w:val="clear" w:color="auto" w:fill="FFFFFF"/>
+        </w:rPr>
+        <w:t>Why rmi</w:t>
+      </w:r>
+    </w:p>
+    <w:p>
+      <w:pPr>
+        <w:pStyle w:val="ListParagraph"/>
+        <w:numPr>
+          <w:ilvl w:val="0"/>
+          <w:numId w:val="4"/>
+        </w:numPr>
+      </w:pPr>
+      <w:r>
+        <w:rPr>
+          <w:rFonts w:ascii="Segoe UI" w:hAnsi="Segoe UI" w:cs="Segoe UI"/>
+          <w:color w:val="232629"/>
+          <w:sz w:val="23"/>
+          <w:szCs w:val="23"/>
+          <w:shd w:val="clear" w:color="auto" w:fill="FFFFFF"/>
+        </w:rPr>
+        <w:t>Run on both win and linux</w:t>
+      </w:r>
+    </w:p>
+    <w:p>
+      <w:pPr>
+        <w:pStyle w:val="ListParagraph"/>
+        <w:numPr>
+          <w:ilvl w:val="0"/>
+          <w:numId w:val="4"/>
+        </w:numPr>
+      </w:pPr>
+      <w:r>
+        <w:rPr>
+          <w:rFonts w:ascii="Segoe UI" w:hAnsi="Segoe UI" w:cs="Segoe UI"/>
+          <w:color w:val="232629"/>
+          <w:sz w:val="23"/>
+          <w:szCs w:val="23"/>
+          <w:shd w:val="clear" w:color="auto" w:fill="FFFFFF"/>
+        </w:rPr>
+        <w:t>Handled player crashing ()</w:t>
       </w:r>
     </w:p>
     <w:p/>
@@ -1183,7 +1569,7 @@
 </file>
 
 <file path=word/numbering.xml><?xml version="1.0" encoding="utf-8"?>
-<w:numbering xmlns:wpc="http://schemas.microsoft.com/office/word/2010/wordprocessingCanvas" xmlns:cx="http://schemas.microsoft.com/office/drawing/2014/chartex" xmlns:cx1="http://schemas.microsoft.com/office/drawing/2015/9/8/chartex" xmlns:cx2="http://schemas.microsoft.com/office/drawing/2015/10/21/chartex" xmlns:cx3="http://schemas.microsoft.com/office/drawing/2016/5/9/chartex" xmlns:cx4="http://schemas.microsoft.com/office/drawing/2016/5/10/chartex" xmlns:cx5="http://schemas.microsoft.com/office/drawing/2016/5/11/chartex" xmlns:cx6="http://schemas.microsoft.com/office/drawing/2016/5/12/chartex" xmlns:cx7="http://schemas.microsoft.com/office/drawing/2016/5/13/chartex" xmlns:cx8="http://schemas.microsoft.com/office/drawing/2016/5/14/chartex" xmlns:mc="http://schemas.openxmlformats.org/markup-compatibility/2006" xmlns:aink="http://schemas.microsoft.com/office/drawing/2016/ink" xmlns:am3d="http://schemas.microsoft.com/office/drawing/2017/model3d" xmlns:o="urn:schemas-microsoft-com:office:office" xmlns:oel="http://schemas.microsoft.com/office/2019/extlst" xmlns:r="http://schemas.openxmlformats.org/officeDocument/2006/relationships" xmlns:m="http://schemas.openxmlformats.org/officeDocument/2006/math" xmlns:v="urn:schemas-microsoft-com:vml" xmlns:wp14="http://schemas.microsoft.com/office/word/2010/wordprocessingDrawing" xmlns:wp="http://schemas.openxmlformats.org/drawingml/2006/wordprocessingDrawing" xmlns:w10="urn:schemas-microsoft-com:office:word" xmlns:w="http://schemas.openxmlformats.org/wordprocessingml/2006/main" xmlns:w14="http://schemas.microsoft.com/office/word/2010/wordml" xmlns:w15="http://schemas.microsoft.com/office/word/2012/wordml" xmlns:w16cex="http://schemas.microsoft.com/office/word/2018/wordml/cex" xmlns:w16cid="http://schemas.microsoft.com/office/word/2016/wordml/cid" xmlns:w16="http://schemas.microsoft.com/office/word/2018/wordml" xmlns:w16sdtdh="http://schemas.microsoft.com/office/word/2020/wordml/sdtdatahash" xmlns:w16se="http://schemas.microsoft.com/office/word/2015/wordml/symex" xmlns:wpg="http://schemas.microsoft.com/office/word/2010/wordprocessingGroup" xmlns:wpi="http://schemas.microsoft.com/office/word/2010/wordprocessingInk" xmlns:wne="http://schemas.microsoft.com/office/word/2006/wordml" xmlns:wps="http://schemas.microsoft.com/office/word/2010/wordprocessingShape" mc:Ignorable="w14 w15 w16se w16cid w16 w16cex w16sdtdh wp14">
+<w:numbering xmlns:wpc="http://schemas.microsoft.com/office/word/2010/wordprocessingCanvas" xmlns:cx="http://schemas.microsoft.com/office/drawing/2014/chartex" xmlns:cx1="http://schemas.microsoft.com/office/drawing/2015/9/8/chartex" xmlns:cx2="http://schemas.microsoft.com/office/drawing/2015/10/21/chartex" xmlns:cx3="http://schemas.microsoft.com/office/drawing/2016/5/9/chartex" xmlns:cx4="http://schemas.microsoft.com/office/drawing/2016/5/10/chartex" xmlns:cx5="http://schemas.microsoft.com/office/drawing/2016/5/11/chartex" xmlns:cx6="http://schemas.microsoft.com/office/drawing/2016/5/12/chartex" xmlns:cx7="http://schemas.microsoft.com/office/drawing/2016/5/13/chartex" xmlns:cx8="http://schemas.microsoft.com/office/drawing/2016/5/14/chartex" xmlns:mc="http://schemas.openxmlformats.org/markup-compatibility/2006" xmlns:aink="http://schemas.microsoft.com/office/drawing/2016/ink" xmlns:am3d="http://schemas.microsoft.com/office/drawing/2017/model3d" xmlns:o="urn:schemas-microsoft-com:office:office" xmlns:oel="http://schemas.microsoft.com/office/2019/extlst" xmlns:r="http://schemas.openxmlformats.org/officeDocument/2006/relationships" xmlns:m="http://schemas.openxmlformats.org/officeDocument/2006/math" xmlns:v="urn:schemas-microsoft-com:vml" xmlns:wp14="http://schemas.microsoft.com/office/word/2010/wordprocessingDrawing" xmlns:wp="http://schemas.openxmlformats.org/drawingml/2006/wordprocessingDrawing" xmlns:w10="urn:schemas-microsoft-com:office:word" xmlns:w="http://schemas.openxmlformats.org/wordprocessingml/2006/main" xmlns:w14="http://schemas.microsoft.com/office/word/2010/wordml" xmlns:w15="http://schemas.microsoft.com/office/word/2012/wordml" xmlns:w16cex="http://schemas.microsoft.com/office/word/2018/wordml/cex" xmlns:w16cid="http://schemas.microsoft.com/office/word/2016/wordml/cid" xmlns:w16="http://schemas.microsoft.com/office/word/2018/wordml" xmlns:w16du="http://schemas.microsoft.com/office/word/2023/wordml/word16du" xmlns:w16sdtdh="http://schemas.microsoft.com/office/word/2020/wordml/sdtdatahash" xmlns:w16se="http://schemas.microsoft.com/office/word/2015/wordml/symex" xmlns:wpg="http://schemas.microsoft.com/office/word/2010/wordprocessingGroup" xmlns:wpi="http://schemas.microsoft.com/office/word/2010/wordprocessingInk" xmlns:wne="http://schemas.microsoft.com/office/word/2006/wordml" xmlns:wps="http://schemas.microsoft.com/office/word/2010/wordprocessingShape" mc:Ignorable="w14 w15 w16se w16cid w16 w16cex w16sdtdh wp14">
   <w:abstractNum w:abstractNumId="0" w15:restartNumberingAfterBreak="0">
     <w:nsid w:val="0592673B"/>
     <w:multiLevelType w:val="hybridMultilevel"/>
@@ -2440,6 +2826,18 @@
       <w:szCs w:val="26"/>
     </w:rPr>
   </w:style>
+  <w:style w:type="character" w:styleId="FollowedHyperlink">
+    <w:name w:val="FollowedHyperlink"/>
+    <w:basedOn w:val="DefaultParagraphFont"/>
+    <w:uiPriority w:val="99"/>
+    <w:semiHidden/>
+    <w:unhideWhenUsed/>
+    <w:rsid w:val="00F555FF"/>
+    <w:rPr>
+      <w:color w:val="954F72" w:themeColor="followedHyperlink"/>
+      <w:u w:val="single"/>
+    </w:rPr>
+  </w:style>
 </w:styles>
 </file>
 
@@ -2736,4 +3134,16 @@
     </a:ext>
   </a:extLst>
 </a:theme>
+</file>
+
+<file path=customXml/item1.xml><?xml version="1.0" encoding="utf-8"?>
+<b:Sources xmlns:b="http://schemas.openxmlformats.org/officeDocument/2006/bibliography" xmlns="http://schemas.openxmlformats.org/officeDocument/2006/bibliography" SelectedStyle="\APASixthEditionOfficeOnline.xsl" StyleName="APA" Version="6"/>
+</file>
+
+<file path=customXml/itemProps1.xml><?xml version="1.0" encoding="utf-8"?>
+<ds:datastoreItem xmlns:ds="http://schemas.openxmlformats.org/officeDocument/2006/customXml" ds:itemID="{44D55318-5B24-4292-A6F0-1BE7EA7B3424}">
+  <ds:schemaRefs>
+    <ds:schemaRef ds:uri="http://schemas.openxmlformats.org/officeDocument/2006/bibliography"/>
+  </ds:schemaRefs>
+</ds:datastoreItem>
 </file>
</xml_diff>